<commit_message>
Added more to discussion
</commit_message>
<xml_diff>
--- a/docs/ldeli_inc_reph2MR_ESM.docx
+++ b/docs/ldeli_inc_reph2MR_ESM.docx
@@ -214,13 +214,7 @@
               <w:rPr>
                 <w:rFonts w:cs="Times New Roman"/>
               </w:rPr>
-              <w:t>Homog</w:t>
-            </w:r>
-            <w:r>
-              <w:rPr>
-                <w:rFonts w:cs="Times New Roman"/>
-              </w:rPr>
-              <w:t>enous residuals</w:t>
+              <w:t>Homogenous residuals</w:t>
             </w:r>
           </w:p>
         </w:tc>
@@ -403,7 +397,31 @@
           <w:szCs w:val="26"/>
           <w:lang w:val="en-GB"/>
         </w:rPr>
-        <w:t>Influence Of Developmental Temperature On The Thermal Reaction Norm Of Metabolic Rate</w:t>
+        <w:t xml:space="preserve">Influence </w:t>
+      </w:r>
+      <w:proofErr w:type="gramStart"/>
+      <w:r>
+        <w:rPr>
+          <w:rFonts w:ascii="Times New Roman" w:eastAsia="Times New Roman" w:hAnsi="Times New Roman" w:cs="Times New Roman"/>
+          <w:i/>
+          <w:color w:val="000000"/>
+          <w:sz w:val="26"/>
+          <w:szCs w:val="26"/>
+          <w:lang w:val="en-GB"/>
+        </w:rPr>
+        <w:t>Of</w:t>
+      </w:r>
+      <w:proofErr w:type="gramEnd"/>
+      <w:r>
+        <w:rPr>
+          <w:rFonts w:ascii="Times New Roman" w:eastAsia="Times New Roman" w:hAnsi="Times New Roman" w:cs="Times New Roman"/>
+          <w:i/>
+          <w:color w:val="000000"/>
+          <w:sz w:val="26"/>
+          <w:szCs w:val="26"/>
+          <w:lang w:val="en-GB"/>
+        </w:rPr>
+        <w:t xml:space="preserve"> Developmental Temperature On The Thermal Reaction Norm Of Metabolic Rate</w:t>
       </w:r>
     </w:p>
     <w:p>
@@ -1752,13 +1770,27 @@
         <w:rPr>
           <w:rFonts w:cs="Times New Roman"/>
         </w:rPr>
-        <w:t xml:space="preserve"> of </w:t>
+        <w:t xml:space="preserve"> </w:t>
+      </w:r>
+      <w:proofErr w:type="gramStart"/>
+      <w:r>
+        <w:rPr>
+          <w:rFonts w:cs="Times New Roman"/>
+        </w:rPr>
+        <w:t xml:space="preserve">of </w:t>
       </w:r>
       <w:r>
         <w:rPr>
           <w:rFonts w:ascii="Times New Roman" w:hAnsi="Times New Roman" w:cs="Times New Roman"/>
         </w:rPr>
-        <w:t xml:space="preserve"> n = 6000</w:t>
+        <w:t xml:space="preserve"> n</w:t>
+      </w:r>
+      <w:proofErr w:type="gramEnd"/>
+      <w:r>
+        <w:rPr>
+          <w:rFonts w:ascii="Times New Roman" w:hAnsi="Times New Roman" w:cs="Times New Roman"/>
+        </w:rPr>
+        <w:t xml:space="preserve"> = 6000</w:t>
       </w:r>
       <w:r>
         <w:rPr>
@@ -4408,7 +4440,23 @@
           <w:rFonts w:ascii="Times New Roman" w:eastAsia="MS Mincho" w:hAnsi="Times New Roman" w:cs="Times New Roman"/>
           <w:lang w:val="en-AU"/>
         </w:rPr>
-        <w:t xml:space="preserve">Predictions were made from an </w:t>
+        <w:t xml:space="preserve">Predictions were made from </w:t>
+      </w:r>
+      <w:proofErr w:type="gramStart"/>
+      <w:r>
+        <w:rPr>
+          <w:rFonts w:ascii="Times New Roman" w:eastAsia="MS Mincho" w:hAnsi="Times New Roman" w:cs="Times New Roman"/>
+          <w:lang w:val="en-AU"/>
+        </w:rPr>
+        <w:t>an</w:t>
+      </w:r>
+      <w:proofErr w:type="gramEnd"/>
+      <w:r>
+        <w:rPr>
+          <w:rFonts w:ascii="Times New Roman" w:eastAsia="MS Mincho" w:hAnsi="Times New Roman" w:cs="Times New Roman"/>
+          <w:lang w:val="en-AU"/>
+        </w:rPr>
+        <w:t xml:space="preserve"> </w:t>
       </w:r>
       <w:r>
         <w:rPr>
@@ -4429,7 +4477,55 @@
           <w:rFonts w:ascii="Times New Roman" w:eastAsia="MS Mincho" w:hAnsi="Times New Roman" w:cs="Times New Roman"/>
           <w:lang w:val="en-AU"/>
         </w:rPr>
-        <w:t>There were no significant difference among treatment in the elevation or slope of the reaction norm (see Table 2). Thin lines present individual reaction norms for a subset of 10 individuals from each treatment. Grey points represents model predictions for individual’s mean log metabolic rate. Each panel represents a distinct sampling sessions to illustrate the consistency of individual reaction norms. Note that a slight ‘jitter’ was added to each treatment’s reaction norms to highlight the presence of two reaction norms.</w:t>
+        <w:t xml:space="preserve">There </w:t>
+      </w:r>
+      <w:proofErr w:type="gramStart"/>
+      <w:r>
+        <w:rPr>
+          <w:rFonts w:ascii="Times New Roman" w:eastAsia="MS Mincho" w:hAnsi="Times New Roman" w:cs="Times New Roman"/>
+          <w:lang w:val="en-AU"/>
+        </w:rPr>
+        <w:t>were</w:t>
+      </w:r>
+      <w:proofErr w:type="gramEnd"/>
+      <w:r>
+        <w:rPr>
+          <w:rFonts w:ascii="Times New Roman" w:eastAsia="MS Mincho" w:hAnsi="Times New Roman" w:cs="Times New Roman"/>
+          <w:lang w:val="en-AU"/>
+        </w:rPr>
+        <w:t xml:space="preserve"> no significant difference among treatment in the elevation or slope of the reaction norm (see Table 2). Thin lines present individual reaction norms for a subset of 10 individuals from each treatment. Grey points </w:t>
+      </w:r>
+      <w:proofErr w:type="gramStart"/>
+      <w:r>
+        <w:rPr>
+          <w:rFonts w:ascii="Times New Roman" w:eastAsia="MS Mincho" w:hAnsi="Times New Roman" w:cs="Times New Roman"/>
+          <w:lang w:val="en-AU"/>
+        </w:rPr>
+        <w:t>represents</w:t>
+      </w:r>
+      <w:proofErr w:type="gramEnd"/>
+      <w:r>
+        <w:rPr>
+          <w:rFonts w:ascii="Times New Roman" w:eastAsia="MS Mincho" w:hAnsi="Times New Roman" w:cs="Times New Roman"/>
+          <w:lang w:val="en-AU"/>
+        </w:rPr>
+        <w:t xml:space="preserve"> model predictions for individual’s mean log metabolic rate. Each panel represents a </w:t>
+      </w:r>
+      <w:proofErr w:type="gramStart"/>
+      <w:r>
+        <w:rPr>
+          <w:rFonts w:ascii="Times New Roman" w:eastAsia="MS Mincho" w:hAnsi="Times New Roman" w:cs="Times New Roman"/>
+          <w:lang w:val="en-AU"/>
+        </w:rPr>
+        <w:t>distinct sampling sessions</w:t>
+      </w:r>
+      <w:proofErr w:type="gramEnd"/>
+      <w:r>
+        <w:rPr>
+          <w:rFonts w:ascii="Times New Roman" w:eastAsia="MS Mincho" w:hAnsi="Times New Roman" w:cs="Times New Roman"/>
+          <w:lang w:val="en-AU"/>
+        </w:rPr>
+        <w:t xml:space="preserve"> to illustrate the consistency of individual reaction norms. Note that a slight ‘jitter’ was added to each treatment’s reaction norms to highlight the presence of two reaction norms.</w:t>
       </w:r>
     </w:p>
     <w:p>
@@ -4461,8 +4557,9 @@
           <w:szCs w:val="26"/>
           <w:lang w:val="en-GB"/>
         </w:rPr>
-        <w:t>The Influence Of Developmental Temperature On</w:t>
+        <w:t xml:space="preserve">The Influence </w:t>
       </w:r>
+      <w:proofErr w:type="gramStart"/>
       <w:r>
         <w:rPr>
           <w:rFonts w:ascii="Times New Roman" w:eastAsia="Times New Roman" w:hAnsi="Times New Roman" w:cs="Times New Roman"/>
@@ -4472,8 +4569,9 @@
           <w:szCs w:val="26"/>
           <w:lang w:val="en-GB"/>
         </w:rPr>
-        <w:t xml:space="preserve"> The </w:t>
+        <w:t>Of</w:t>
       </w:r>
+      <w:proofErr w:type="gramEnd"/>
       <w:r>
         <w:rPr>
           <w:rFonts w:ascii="Times New Roman" w:eastAsia="Times New Roman" w:hAnsi="Times New Roman" w:cs="Times New Roman"/>
@@ -4483,51 +4581,7 @@
           <w:szCs w:val="26"/>
           <w:lang w:val="en-GB"/>
         </w:rPr>
-        <w:t xml:space="preserve">Repeatability </w:t>
-      </w:r>
-      <w:r>
-        <w:rPr>
-          <w:rFonts w:ascii="Times New Roman" w:eastAsia="Times New Roman" w:hAnsi="Times New Roman" w:cs="Times New Roman"/>
-          <w:i/>
-          <w:color w:val="000000"/>
-          <w:sz w:val="26"/>
-          <w:szCs w:val="26"/>
-          <w:lang w:val="en-GB"/>
-        </w:rPr>
-        <w:t xml:space="preserve">Of The </w:t>
-      </w:r>
-      <w:r>
-        <w:rPr>
-          <w:rFonts w:ascii="Times New Roman" w:eastAsia="Times New Roman" w:hAnsi="Times New Roman" w:cs="Times New Roman"/>
-          <w:i/>
-          <w:color w:val="000000"/>
-          <w:sz w:val="26"/>
-          <w:szCs w:val="26"/>
-          <w:lang w:val="en-GB"/>
-        </w:rPr>
-        <w:t>Thermal Reaction Norm</w:t>
-      </w:r>
-      <w:r>
-        <w:rPr>
-          <w:rFonts w:ascii="Times New Roman" w:eastAsia="Times New Roman" w:hAnsi="Times New Roman" w:cs="Times New Roman"/>
-          <w:i/>
-          <w:color w:val="000000"/>
-          <w:sz w:val="26"/>
-          <w:szCs w:val="26"/>
-          <w:lang w:val="en-GB"/>
-        </w:rPr>
-        <w:t xml:space="preserve"> And Temperature Specific Repeatability </w:t>
-      </w:r>
-      <w:r>
-        <w:rPr>
-          <w:rFonts w:ascii="Times New Roman" w:eastAsia="Times New Roman" w:hAnsi="Times New Roman" w:cs="Times New Roman"/>
-          <w:i/>
-          <w:color w:val="000000"/>
-          <w:sz w:val="26"/>
-          <w:szCs w:val="26"/>
-          <w:lang w:val="en-GB"/>
-        </w:rPr>
-        <w:t>Of Metabolic Rate</w:t>
+        <w:t xml:space="preserve"> Developmental Temperature On The Repeatability Of The Thermal Reaction Norm And Temperature Specific Repeatability Of Metabolic Rate</w:t>
       </w:r>
     </w:p>
     <w:p>
@@ -4782,14 +4836,7 @@
           <w:rFonts w:ascii="Times New Roman" w:hAnsi="Times New Roman" w:cs="Times New Roman"/>
           <w:i w:val="0"/>
         </w:rPr>
-        <w:t xml:space="preserve"> Temeprature specific, adjusted repeatability estimates of log transformed metabolic rate for lizards from two developmental </w:t>
-      </w:r>
-      <w:r>
-        <w:rPr>
-          <w:rFonts w:ascii="Times New Roman" w:hAnsi="Times New Roman" w:cs="Times New Roman"/>
-          <w:i w:val="0"/>
-        </w:rPr>
-        <w:t xml:space="preserve">temperatures </w:t>
+        <w:t xml:space="preserve"> Temeprature specific, adjusted repeatability estimates of log transformed metabolic rate for lizards from two developmental temperatures </w:t>
       </w:r>
       <w:r>
         <w:rPr>
@@ -6021,14 +6068,23 @@
           <w:rFonts w:ascii="Times New Roman" w:hAnsi="Times New Roman" w:cs="Times New Roman"/>
           <w:i w:val="0"/>
         </w:rPr>
-        <w:t xml:space="preserve"> Model coefficients of model whether body mass, temeperature and age predicts variation in metabolic rate. In this model, we fitted a ‘series’ as random intercept with temeperature as a random slope to estimate repeatability of the slope. See Stat</w:t>
+        <w:t xml:space="preserve"> Model coefficients of model whether body mass, temeperature and age predicts variation in metabolic rate. In this model, we fitted a ‘series’ as random intercept with temeperature as a random slope to estimate repeatability of the slope. See Statistical Analyses for details. This imputation model used </w:t>
       </w:r>
+      <w:proofErr w:type="gramStart"/>
       <w:r>
         <w:rPr>
           <w:rFonts w:ascii="Times New Roman" w:hAnsi="Times New Roman" w:cs="Times New Roman"/>
           <w:i w:val="0"/>
         </w:rPr>
-        <w:t>istical Analyses for details. This imputation model used an subset dataset of lizards in the cold developmental temperature only n = 26, n</w:t>
+        <w:t>an</w:t>
+      </w:r>
+      <w:proofErr w:type="gramEnd"/>
+      <w:r>
+        <w:rPr>
+          <w:rFonts w:ascii="Times New Roman" w:hAnsi="Times New Roman" w:cs="Times New Roman"/>
+          <w:i w:val="0"/>
+        </w:rPr>
+        <w:t xml:space="preserve"> subset dataset of lizards in the cold developmental temperature only n = 26, n</w:t>
       </w:r>
       <w:r>
         <w:rPr>
@@ -7380,13 +7436,7 @@
               <w:rPr>
                 <w:rFonts w:cs="Times New Roman"/>
               </w:rPr>
-              <w:t>Residual</w:t>
-            </w:r>
-            <w:r>
-              <w:rPr>
-                <w:rFonts w:cs="Times New Roman"/>
-              </w:rPr>
-              <w:t xml:space="preserve"> MR</w:t>
+              <w:t>Residual MR</w:t>
             </w:r>
           </w:p>
         </w:tc>
@@ -7479,13 +7529,7 @@
               <w:rPr>
                 <w:rFonts w:cs="Times New Roman"/>
               </w:rPr>
-              <w:t>Residual M</w:t>
-            </w:r>
-            <w:r>
-              <w:rPr>
-                <w:rFonts w:cs="Times New Roman"/>
-              </w:rPr>
-              <w:t>ass</w:t>
+              <w:t>Residual Mass</w:t>
             </w:r>
           </w:p>
         </w:tc>
@@ -7595,14 +7639,7 @@
           <w:rFonts w:ascii="Times New Roman" w:hAnsi="Times New Roman" w:cs="Times New Roman"/>
           <w:i w:val="0"/>
         </w:rPr>
-        <w:t xml:space="preserve"> Model coefficients of model whether body mass, temeperature and age predicts variation in metabolic rate. In this model, we fitted a ‘series’ as random intercept with temeperature as a random slope to estimate repea</w:t>
-      </w:r>
-      <w:r>
-        <w:rPr>
-          <w:rFonts w:ascii="Times New Roman" w:hAnsi="Times New Roman" w:cs="Times New Roman"/>
-          <w:i w:val="0"/>
-        </w:rPr>
-        <w:t>tability of the slope. See Statistical Analyses for details. This imputation model used an subset dataset of lizards in the hot developmental temperature only n = 25, n</w:t>
+        <w:t xml:space="preserve"> Model coefficients of model whether body mass, temeperature and age predicts variation in metabolic rate. In this model, we fitted a ‘series’ as random intercept with temeperature as a random slope to estimate repeatability of the slope. See Statistical Analyses for details. This imputation model used a subset dataset of lizards in the hot developmental temperature only n = 25, n</w:t>
       </w:r>
       <w:r>
         <w:rPr>
@@ -9156,14 +9193,7 @@
           <w:rFonts w:ascii="Times New Roman" w:hAnsi="Times New Roman" w:cs="Times New Roman"/>
           <w:i w:val="0"/>
         </w:rPr>
-        <w:t xml:space="preserve"> Model coefficients of model whether body mass, temeperature and age predicts variation in metabolic rate. In this model, we fitted a ‘series’ as random intercept with temeperature as a random slope to estimate repeatability of the slope. See Stat</w:t>
-      </w:r>
-      <w:r>
-        <w:rPr>
-          <w:rFonts w:ascii="Times New Roman" w:hAnsi="Times New Roman" w:cs="Times New Roman"/>
-          <w:i w:val="0"/>
-        </w:rPr>
-        <w:t>istical Analyses for details. This model used a complete case dataset of lizards in the cold developmental temperature only n = 26, n</w:t>
+        <w:t xml:space="preserve"> Model coefficients of model whether body mass, temeperature and age predicts variation in metabolic rate. In this model, we fitted a ‘series’ as random intercept with temeperature as a random slope to estimate repeatability of the slope. See Statistical Analyses for details. This model used a complete case dataset of lizards in the cold developmental temperature only n = 26, n</w:t>
       </w:r>
       <w:r>
         <w:rPr>
@@ -10540,14 +10570,7 @@
           <w:rFonts w:ascii="Times New Roman" w:hAnsi="Times New Roman" w:cs="Times New Roman"/>
           <w:i w:val="0"/>
         </w:rPr>
-        <w:t xml:space="preserve"> Model coefficients of model whether body mass, temeperature and age predicts variation in metabolic rate. In this model, we fitted a ‘series’ as random intercept with temeperature as a random slope to estimate repeatability of the slope. See Stat</w:t>
-      </w:r>
-      <w:r>
-        <w:rPr>
-          <w:rFonts w:ascii="Times New Roman" w:hAnsi="Times New Roman" w:cs="Times New Roman"/>
-          <w:i w:val="0"/>
-        </w:rPr>
-        <w:t>istical Analyses for details. This model used a complete case dataset of lizards in the cold developmental temperature only n = 26, n</w:t>
+        <w:t xml:space="preserve"> Model coefficients of model whether body mass, temeperature and age predicts variation in metabolic rate. In this model, we fitted a ‘series’ as random intercept with temeperature as a random slope to estimate repeatability of the slope. See Statistical Analyses for details. This model used a complete case dataset of lizards in the cold developmental temperature only n = 26, n</w:t>
       </w:r>
       <w:r>
         <w:rPr>
@@ -11929,7 +11952,35 @@
         <w:rPr>
           <w:rFonts w:ascii="Times New Roman" w:hAnsi="Times New Roman" w:cs="Times New Roman"/>
         </w:rPr>
-        <w:t xml:space="preserve"> and age predicts variation in metabolic rate. This imputation model used an subset dataset of lizards in the cold developmental temperature only n = 26, n</w:t>
+        <w:t xml:space="preserve"> and age </w:t>
+      </w:r>
+      <w:proofErr w:type="gramStart"/>
+      <w:r>
+        <w:rPr>
+          <w:rFonts w:ascii="Times New Roman" w:hAnsi="Times New Roman" w:cs="Times New Roman"/>
+        </w:rPr>
+        <w:t>predicts</w:t>
+      </w:r>
+      <w:proofErr w:type="gramEnd"/>
+      <w:r>
+        <w:rPr>
+          <w:rFonts w:ascii="Times New Roman" w:hAnsi="Times New Roman" w:cs="Times New Roman"/>
+        </w:rPr>
+        <w:t xml:space="preserve"> variation in metabolic rate. This imputation model used </w:t>
+      </w:r>
+      <w:proofErr w:type="gramStart"/>
+      <w:r>
+        <w:rPr>
+          <w:rFonts w:ascii="Times New Roman" w:hAnsi="Times New Roman" w:cs="Times New Roman"/>
+        </w:rPr>
+        <w:t>an</w:t>
+      </w:r>
+      <w:proofErr w:type="gramEnd"/>
+      <w:r>
+        <w:rPr>
+          <w:rFonts w:ascii="Times New Roman" w:hAnsi="Times New Roman" w:cs="Times New Roman"/>
+        </w:rPr>
+        <w:t xml:space="preserve"> subset dataset of lizards in the cold developmental temperature only n = 26, n</w:t>
       </w:r>
       <w:r>
         <w:rPr>
@@ -13247,7 +13298,35 @@
         <w:rPr>
           <w:rFonts w:ascii="Times New Roman" w:hAnsi="Times New Roman" w:cs="Times New Roman"/>
         </w:rPr>
-        <w:t xml:space="preserve"> and age predicts variation in metabolic rate. This imputation model used an subset dataset of lizards in the hot developmental temperature only n = 25, n</w:t>
+        <w:t xml:space="preserve"> and age </w:t>
+      </w:r>
+      <w:proofErr w:type="gramStart"/>
+      <w:r>
+        <w:rPr>
+          <w:rFonts w:ascii="Times New Roman" w:hAnsi="Times New Roman" w:cs="Times New Roman"/>
+        </w:rPr>
+        <w:t>predicts</w:t>
+      </w:r>
+      <w:proofErr w:type="gramEnd"/>
+      <w:r>
+        <w:rPr>
+          <w:rFonts w:ascii="Times New Roman" w:hAnsi="Times New Roman" w:cs="Times New Roman"/>
+        </w:rPr>
+        <w:t xml:space="preserve"> variation in metabolic rate. This imputation model used </w:t>
+      </w:r>
+      <w:proofErr w:type="gramStart"/>
+      <w:r>
+        <w:rPr>
+          <w:rFonts w:ascii="Times New Roman" w:hAnsi="Times New Roman" w:cs="Times New Roman"/>
+        </w:rPr>
+        <w:t>an</w:t>
+      </w:r>
+      <w:proofErr w:type="gramEnd"/>
+      <w:r>
+        <w:rPr>
+          <w:rFonts w:ascii="Times New Roman" w:hAnsi="Times New Roman" w:cs="Times New Roman"/>
+        </w:rPr>
+        <w:t xml:space="preserve"> subset dataset of lizards in the hot developmental temperature only n = 25, n</w:t>
       </w:r>
       <w:r>
         <w:rPr>
@@ -14573,7 +14652,21 @@
           <w:rFonts w:ascii="Times New Roman" w:hAnsi="Times New Roman" w:cs="Times New Roman"/>
           <w:i w:val="0"/>
         </w:rPr>
-        <w:t xml:space="preserve"> Model coefficients of model whether body mass, </w:t>
+        <w:t xml:space="preserve"> Model coefficients of model </w:t>
+      </w:r>
+      <w:r>
+        <w:rPr>
+          <w:rFonts w:ascii="Times New Roman" w:hAnsi="Times New Roman" w:cs="Times New Roman"/>
+          <w:i w:val="0"/>
+        </w:rPr>
+        <w:t xml:space="preserve">testing </w:t>
+      </w:r>
+      <w:r>
+        <w:rPr>
+          <w:rFonts w:ascii="Times New Roman" w:hAnsi="Times New Roman" w:cs="Times New Roman"/>
+          <w:i w:val="0"/>
+        </w:rPr>
+        <w:t xml:space="preserve">whether body mass, </w:t>
       </w:r>
       <w:r>
         <w:rPr>
@@ -14587,7 +14680,23 @@
           <w:rFonts w:ascii="Times New Roman" w:hAnsi="Times New Roman" w:cs="Times New Roman"/>
           <w:i w:val="0"/>
         </w:rPr>
-        <w:t xml:space="preserve"> and age predicts variation in metabolic rate. This model used a complete case dataset of lizards in the cold developmental temperature only n = 26, n</w:t>
+        <w:t xml:space="preserve"> and age </w:t>
+      </w:r>
+      <w:proofErr w:type="gramStart"/>
+      <w:r>
+        <w:rPr>
+          <w:rFonts w:ascii="Times New Roman" w:hAnsi="Times New Roman" w:cs="Times New Roman"/>
+          <w:i w:val="0"/>
+        </w:rPr>
+        <w:t>predicts</w:t>
+      </w:r>
+      <w:proofErr w:type="gramEnd"/>
+      <w:r>
+        <w:rPr>
+          <w:rFonts w:ascii="Times New Roman" w:hAnsi="Times New Roman" w:cs="Times New Roman"/>
+          <w:i w:val="0"/>
+        </w:rPr>
+        <w:t xml:space="preserve"> variation in metabolic rate. This model used a complete case dataset of lizards in the cold developmental temperature only n = 26, n</w:t>
       </w:r>
       <w:r>
         <w:rPr>
@@ -15747,7 +15856,21 @@
           <w:rFonts w:ascii="Times New Roman" w:hAnsi="Times New Roman" w:cs="Times New Roman"/>
           <w:i w:val="0"/>
         </w:rPr>
-        <w:t xml:space="preserve">Model coefficients of model whether body mass, </w:t>
+        <w:t xml:space="preserve">Model coefficients of model </w:t>
+      </w:r>
+      <w:r>
+        <w:rPr>
+          <w:rFonts w:ascii="Times New Roman" w:hAnsi="Times New Roman" w:cs="Times New Roman"/>
+          <w:i w:val="0"/>
+        </w:rPr>
+        <w:t xml:space="preserve">testing </w:t>
+      </w:r>
+      <w:r>
+        <w:rPr>
+          <w:rFonts w:ascii="Times New Roman" w:hAnsi="Times New Roman" w:cs="Times New Roman"/>
+          <w:i w:val="0"/>
+        </w:rPr>
+        <w:t xml:space="preserve">whether body mass, </w:t>
       </w:r>
       <w:r>
         <w:rPr>
@@ -15761,7 +15884,23 @@
           <w:rFonts w:ascii="Times New Roman" w:hAnsi="Times New Roman" w:cs="Times New Roman"/>
           <w:i w:val="0"/>
         </w:rPr>
-        <w:t xml:space="preserve"> and age predicts variation in metabolic rate. This imputation model used a complete case dataset of lizards in the hot developmental temperature only n = 25, n</w:t>
+        <w:t xml:space="preserve"> and age </w:t>
+      </w:r>
+      <w:proofErr w:type="gramStart"/>
+      <w:r>
+        <w:rPr>
+          <w:rFonts w:ascii="Times New Roman" w:hAnsi="Times New Roman" w:cs="Times New Roman"/>
+          <w:i w:val="0"/>
+        </w:rPr>
+        <w:t>predicts</w:t>
+      </w:r>
+      <w:proofErr w:type="gramEnd"/>
+      <w:r>
+        <w:rPr>
+          <w:rFonts w:ascii="Times New Roman" w:hAnsi="Times New Roman" w:cs="Times New Roman"/>
+          <w:i w:val="0"/>
+        </w:rPr>
+        <w:t xml:space="preserve"> variation in metabolic rate. This imputation model used a complete case dataset of lizards in the hot developmental temperature only n = 25, n</w:t>
       </w:r>
       <w:r>
         <w:rPr>

</xml_diff>

<commit_message>
Revised shins comments, more figures and analysis and added to discussion
</commit_message>
<xml_diff>
--- a/docs/ldeli_inc_reph2MR_ESM.docx
+++ b/docs/ldeli_inc_reph2MR_ESM.docx
@@ -1517,15 +1517,7 @@
                 <w:b/>
                 <w:bCs/>
               </w:rPr>
-              <w:t>1.12</w:t>
-            </w:r>
-            <w:r>
-              <w:rPr>
-                <w:rFonts w:cs="Times New Roman"/>
-                <w:b/>
-                <w:bCs/>
-              </w:rPr>
-              <w:t>e</w:t>
+              <w:t>1.12e</w:t>
             </w:r>
             <w:r>
               <w:rPr>
@@ -1534,16 +1526,7 @@
                 <w:bCs/>
                 <w:vertAlign w:val="superscript"/>
               </w:rPr>
-              <w:t>-</w:t>
-            </w:r>
-            <w:r>
-              <w:rPr>
-                <w:rFonts w:cs="Times New Roman"/>
-                <w:b/>
-                <w:bCs/>
-                <w:vertAlign w:val="superscript"/>
-              </w:rPr>
-              <w:t>7</w:t>
+              <w:t>-7</w:t>
             </w:r>
           </w:p>
         </w:tc>
@@ -3630,15 +3613,13 @@
         </w:rPr>
         <w:t xml:space="preserve">MR were log transformed and mass, age and temperature </w:t>
       </w:r>
-      <w:proofErr w:type="gramStart"/>
       <w:r>
         <w:rPr>
           <w:rFonts w:ascii="Times New Roman" w:hAnsi="Times New Roman" w:cs="Times New Roman"/>
           <w:i w:val="0"/>
         </w:rPr>
-        <w:t>was</w:t>
-      </w:r>
-      <w:proofErr w:type="gramEnd"/>
+        <w:t>were</w:t>
+      </w:r>
       <w:r>
         <w:rPr>
           <w:rFonts w:ascii="Times New Roman" w:hAnsi="Times New Roman" w:cs="Times New Roman"/>
@@ -5817,7 +5798,16 @@
           <w:bCs/>
           <w:lang w:val="en-AU"/>
         </w:rPr>
-        <w:t xml:space="preserve">2. </w:t>
+        <w:t>1</w:t>
+      </w:r>
+      <w:r>
+        <w:rPr>
+          <w:rFonts w:ascii="Times New Roman" w:eastAsia="MS Mincho" w:hAnsi="Times New Roman" w:cs="Times New Roman"/>
+          <w:b/>
+          <w:bCs/>
+          <w:lang w:val="en-AU"/>
+        </w:rPr>
+        <w:t xml:space="preserve">. </w:t>
       </w:r>
       <w:r>
         <w:rPr>
@@ -5895,7 +5885,21 @@
           <w:rFonts w:ascii="Times New Roman" w:hAnsi="Times New Roman" w:cs="Times New Roman"/>
           <w:i w:val="0"/>
         </w:rPr>
-        <w:t xml:space="preserve"> Temeprature specific, adjusted repeatability estimates of log transformed metabolic rate for lizards from two developmental temperatures </w:t>
+        <w:t xml:space="preserve"> </w:t>
+      </w:r>
+      <w:r>
+        <w:rPr>
+          <w:rFonts w:ascii="Times New Roman" w:hAnsi="Times New Roman" w:cs="Times New Roman"/>
+          <w:i w:val="0"/>
+        </w:rPr>
+        <w:t>Temperature</w:t>
+      </w:r>
+      <w:r>
+        <w:rPr>
+          <w:rFonts w:ascii="Times New Roman" w:hAnsi="Times New Roman" w:cs="Times New Roman"/>
+          <w:i w:val="0"/>
+        </w:rPr>
+        <w:t xml:space="preserve"> specific, adjusted repeatability estimates of log transformed metabolic rate for lizards from two developmental temperatures </w:t>
       </w:r>
       <w:r>
         <w:rPr>
@@ -6047,6 +6051,28 @@
           <w:iCs/>
         </w:rPr>
         <w:t xml:space="preserve"> represents repeatability, L and U represents the lower and upper 95% credible intervals</w:t>
+      </w:r>
+      <w:r>
+        <w:rPr>
+          <w:rFonts w:ascii="Times New Roman" w:hAnsi="Times New Roman" w:cs="Times New Roman"/>
+          <w:i w:val="0"/>
+          <w:iCs/>
+        </w:rPr>
+        <w:t xml:space="preserve">, </w:t>
+      </w:r>
+      <w:r>
+        <w:rPr>
+          <w:rFonts w:ascii="Times New Roman" w:hAnsi="Times New Roman" w:cs="Times New Roman"/>
+        </w:rPr>
+        <w:t>pd</w:t>
+      </w:r>
+      <w:r>
+        <w:rPr>
+          <w:rFonts w:ascii="Times New Roman" w:hAnsi="Times New Roman" w:cs="Times New Roman"/>
+          <w:i w:val="0"/>
+          <w:iCs/>
+        </w:rPr>
+        <w:t xml:space="preserve"> is the probability of direction</w:t>
       </w:r>
     </w:p>
     <w:tbl>
@@ -6056,21 +6082,22 @@
         <w:tblLook w:val="07E0" w:firstRow="1" w:lastRow="1" w:firstColumn="1" w:lastColumn="1" w:noHBand="1" w:noVBand="1"/>
       </w:tblPr>
       <w:tblGrid>
-        <w:gridCol w:w="611"/>
-        <w:gridCol w:w="1438"/>
-        <w:gridCol w:w="802"/>
-        <w:gridCol w:w="778"/>
-        <w:gridCol w:w="1438"/>
-        <w:gridCol w:w="843"/>
-        <w:gridCol w:w="818"/>
-        <w:gridCol w:w="1189"/>
-        <w:gridCol w:w="843"/>
-        <w:gridCol w:w="816"/>
+        <w:gridCol w:w="860"/>
+        <w:gridCol w:w="680"/>
+        <w:gridCol w:w="680"/>
+        <w:gridCol w:w="680"/>
+        <w:gridCol w:w="680"/>
+        <w:gridCol w:w="680"/>
+        <w:gridCol w:w="680"/>
+        <w:gridCol w:w="1917"/>
+        <w:gridCol w:w="892"/>
+        <w:gridCol w:w="808"/>
+        <w:gridCol w:w="1019"/>
       </w:tblGrid>
       <w:tr>
         <w:tc>
           <w:tcPr>
-            <w:tcW w:w="1895" w:type="pct"/>
+            <w:tcW w:w="1514" w:type="pct"/>
             <w:gridSpan w:val="4"/>
             <w:tcBorders>
               <w:bottom w:val="single" w:sz="0" w:space="0" w:color="auto"/>
@@ -6109,7 +6136,7 @@
         </w:tc>
         <w:tc>
           <w:tcPr>
-            <w:tcW w:w="1618" w:type="pct"/>
+            <w:tcW w:w="1065" w:type="pct"/>
             <w:gridSpan w:val="3"/>
             <w:tcBorders>
               <w:bottom w:val="single" w:sz="0" w:space="0" w:color="auto"/>
@@ -6148,8 +6175,8 @@
         </w:tc>
         <w:tc>
           <w:tcPr>
-            <w:tcW w:w="1487" w:type="pct"/>
-            <w:gridSpan w:val="3"/>
+            <w:tcW w:w="2421" w:type="pct"/>
+            <w:gridSpan w:val="4"/>
             <w:tcBorders>
               <w:bottom w:val="single" w:sz="0" w:space="0" w:color="auto"/>
             </w:tcBorders>
@@ -6160,13 +6187,7 @@
               <w:jc w:val="center"/>
             </w:pPr>
             <w:r>
-              <w:t>Treatment d</w:t>
-            </w:r>
-            <w:r>
-              <w:t>ifference</w:t>
-            </w:r>
-            <w:r>
-              <w:t xml:space="preserve"> </w:t>
+              <w:t xml:space="preserve">Treatment difference </w:t>
             </w:r>
           </w:p>
           <w:p>
@@ -6183,7 +6204,7 @@
       <w:tr>
         <w:tc>
           <w:tcPr>
-            <w:tcW w:w="319" w:type="pct"/>
+            <w:tcW w:w="449" w:type="pct"/>
             <w:tcBorders>
               <w:bottom w:val="single" w:sz="0" w:space="0" w:color="auto"/>
             </w:tcBorders>
@@ -6215,7 +6236,7 @@
         </w:tc>
         <w:tc>
           <w:tcPr>
-            <w:tcW w:w="751" w:type="pct"/>
+            <w:tcW w:w="355" w:type="pct"/>
             <w:tcBorders>
               <w:bottom w:val="single" w:sz="0" w:space="0" w:color="auto"/>
             </w:tcBorders>
@@ -6241,7 +6262,7 @@
         </w:tc>
         <w:tc>
           <w:tcPr>
-            <w:tcW w:w="419" w:type="pct"/>
+            <w:tcW w:w="355" w:type="pct"/>
             <w:tcBorders>
               <w:bottom w:val="single" w:sz="0" w:space="0" w:color="auto"/>
             </w:tcBorders>
@@ -6259,7 +6280,7 @@
         </w:tc>
         <w:tc>
           <w:tcPr>
-            <w:tcW w:w="406" w:type="pct"/>
+            <w:tcW w:w="355" w:type="pct"/>
             <w:tcBorders>
               <w:bottom w:val="single" w:sz="0" w:space="0" w:color="auto"/>
             </w:tcBorders>
@@ -6277,7 +6298,7 @@
         </w:tc>
         <w:tc>
           <w:tcPr>
-            <w:tcW w:w="751" w:type="pct"/>
+            <w:tcW w:w="355" w:type="pct"/>
             <w:tcBorders>
               <w:bottom w:val="single" w:sz="0" w:space="0" w:color="auto"/>
             </w:tcBorders>
@@ -6303,7 +6324,7 @@
         </w:tc>
         <w:tc>
           <w:tcPr>
-            <w:tcW w:w="440" w:type="pct"/>
+            <w:tcW w:w="355" w:type="pct"/>
             <w:tcBorders>
               <w:bottom w:val="single" w:sz="0" w:space="0" w:color="auto"/>
             </w:tcBorders>
@@ -6321,7 +6342,7 @@
         </w:tc>
         <w:tc>
           <w:tcPr>
-            <w:tcW w:w="427" w:type="pct"/>
+            <w:tcW w:w="355" w:type="pct"/>
             <w:tcBorders>
               <w:bottom w:val="single" w:sz="0" w:space="0" w:color="auto"/>
             </w:tcBorders>
@@ -6339,7 +6360,7 @@
         </w:tc>
         <w:tc>
           <w:tcPr>
-            <w:tcW w:w="621" w:type="pct"/>
+            <w:tcW w:w="1001" w:type="pct"/>
             <w:tcBorders>
               <w:bottom w:val="single" w:sz="0" w:space="0" w:color="auto"/>
             </w:tcBorders>
@@ -6350,13 +6371,22 @@
               <w:jc w:val="center"/>
             </w:pPr>
             <w:r>
-              <w:t>Mean difference</w:t>
-            </w:r>
-          </w:p>
-        </w:tc>
-        <w:tc>
-          <w:tcPr>
-            <w:tcW w:w="440" w:type="pct"/>
+              <w:t xml:space="preserve">Mean </w:t>
+            </w:r>
+          </w:p>
+          <w:p>
+            <w:pPr>
+              <w:pStyle w:val="Compact"/>
+              <w:jc w:val="center"/>
+            </w:pPr>
+            <w:r>
+              <w:t>difference</w:t>
+            </w:r>
+          </w:p>
+        </w:tc>
+        <w:tc>
+          <w:tcPr>
+            <w:tcW w:w="466" w:type="pct"/>
             <w:tcBorders>
               <w:bottom w:val="single" w:sz="0" w:space="0" w:color="auto"/>
             </w:tcBorders>
@@ -6374,7 +6404,7 @@
         </w:tc>
         <w:tc>
           <w:tcPr>
-            <w:tcW w:w="426" w:type="pct"/>
+            <w:tcW w:w="422" w:type="pct"/>
             <w:tcBorders>
               <w:bottom w:val="single" w:sz="0" w:space="0" w:color="auto"/>
             </w:tcBorders>
@@ -6390,11 +6420,36 @@
             </w:r>
           </w:p>
         </w:tc>
+        <w:tc>
+          <w:tcPr>
+            <w:tcW w:w="532" w:type="pct"/>
+            <w:tcBorders>
+              <w:bottom w:val="single" w:sz="0" w:space="0" w:color="auto"/>
+            </w:tcBorders>
+          </w:tcPr>
+          <w:p>
+            <w:pPr>
+              <w:pStyle w:val="Compact"/>
+              <w:jc w:val="center"/>
+              <w:rPr>
+                <w:i/>
+                <w:iCs/>
+              </w:rPr>
+            </w:pPr>
+            <w:r>
+              <w:rPr>
+                <w:i/>
+                <w:iCs/>
+              </w:rPr>
+              <w:t>pd</w:t>
+            </w:r>
+          </w:p>
+        </w:tc>
       </w:tr>
       <w:tr>
         <w:tc>
           <w:tcPr>
-            <w:tcW w:w="319" w:type="pct"/>
+            <w:tcW w:w="449" w:type="pct"/>
           </w:tcPr>
           <w:p>
             <w:pPr>
@@ -6408,7 +6463,7 @@
         </w:tc>
         <w:tc>
           <w:tcPr>
-            <w:tcW w:w="751" w:type="pct"/>
+            <w:tcW w:w="355" w:type="pct"/>
           </w:tcPr>
           <w:p>
             <w:pPr>
@@ -6430,7 +6485,7 @@
         </w:tc>
         <w:tc>
           <w:tcPr>
-            <w:tcW w:w="419" w:type="pct"/>
+            <w:tcW w:w="355" w:type="pct"/>
           </w:tcPr>
           <w:p>
             <w:pPr>
@@ -6452,7 +6507,7 @@
         </w:tc>
         <w:tc>
           <w:tcPr>
-            <w:tcW w:w="406" w:type="pct"/>
+            <w:tcW w:w="355" w:type="pct"/>
           </w:tcPr>
           <w:p>
             <w:pPr>
@@ -6474,7 +6529,7 @@
         </w:tc>
         <w:tc>
           <w:tcPr>
-            <w:tcW w:w="751" w:type="pct"/>
+            <w:tcW w:w="355" w:type="pct"/>
           </w:tcPr>
           <w:p>
             <w:pPr>
@@ -6496,7 +6551,7 @@
         </w:tc>
         <w:tc>
           <w:tcPr>
-            <w:tcW w:w="440" w:type="pct"/>
+            <w:tcW w:w="355" w:type="pct"/>
           </w:tcPr>
           <w:p>
             <w:pPr>
@@ -6518,7 +6573,7 @@
         </w:tc>
         <w:tc>
           <w:tcPr>
-            <w:tcW w:w="427" w:type="pct"/>
+            <w:tcW w:w="355" w:type="pct"/>
           </w:tcPr>
           <w:p>
             <w:pPr>
@@ -6540,67 +6595,57 @@
         </w:tc>
         <w:tc>
           <w:tcPr>
-            <w:tcW w:w="621" w:type="pct"/>
-          </w:tcPr>
-          <w:p>
-            <w:pPr>
-              <w:pStyle w:val="Compact"/>
-              <w:jc w:val="center"/>
-              <w:rPr>
-                <w:b/>
-                <w:bCs/>
-              </w:rPr>
-            </w:pPr>
-            <w:r>
-              <w:rPr>
-                <w:b/>
-                <w:bCs/>
-              </w:rPr>
+            <w:tcW w:w="1001" w:type="pct"/>
+          </w:tcPr>
+          <w:p>
+            <w:pPr>
+              <w:pStyle w:val="Compact"/>
+              <w:jc w:val="center"/>
+            </w:pPr>
+            <w:r>
               <w:t>-0.146</w:t>
             </w:r>
           </w:p>
         </w:tc>
         <w:tc>
           <w:tcPr>
-            <w:tcW w:w="440" w:type="pct"/>
-          </w:tcPr>
-          <w:p>
-            <w:pPr>
-              <w:pStyle w:val="Compact"/>
-              <w:jc w:val="center"/>
-              <w:rPr>
-                <w:b/>
-                <w:bCs/>
-              </w:rPr>
-            </w:pPr>
-            <w:r>
-              <w:rPr>
-                <w:b/>
-                <w:bCs/>
-              </w:rPr>
+            <w:tcW w:w="466" w:type="pct"/>
+          </w:tcPr>
+          <w:p>
+            <w:pPr>
+              <w:pStyle w:val="Compact"/>
+              <w:jc w:val="center"/>
+            </w:pPr>
+            <w:r>
               <w:t>-0.310</w:t>
             </w:r>
           </w:p>
         </w:tc>
         <w:tc>
           <w:tcPr>
-            <w:tcW w:w="426" w:type="pct"/>
-          </w:tcPr>
-          <w:p>
-            <w:pPr>
-              <w:pStyle w:val="Compact"/>
-              <w:jc w:val="center"/>
-              <w:rPr>
-                <w:b/>
-                <w:bCs/>
-              </w:rPr>
-            </w:pPr>
-            <w:r>
-              <w:rPr>
-                <w:b/>
-                <w:bCs/>
-              </w:rPr>
+            <w:tcW w:w="422" w:type="pct"/>
+          </w:tcPr>
+          <w:p>
+            <w:pPr>
+              <w:pStyle w:val="Compact"/>
+              <w:jc w:val="center"/>
+            </w:pPr>
+            <w:r>
               <w:t>0.015</w:t>
+            </w:r>
+          </w:p>
+        </w:tc>
+        <w:tc>
+          <w:tcPr>
+            <w:tcW w:w="532" w:type="pct"/>
+          </w:tcPr>
+          <w:p>
+            <w:pPr>
+              <w:pStyle w:val="Compact"/>
+              <w:jc w:val="center"/>
+            </w:pPr>
+            <w:r>
+              <w:t>96.5%</w:t>
             </w:r>
           </w:p>
         </w:tc>
@@ -6608,7 +6653,7 @@
       <w:tr>
         <w:tc>
           <w:tcPr>
-            <w:tcW w:w="319" w:type="pct"/>
+            <w:tcW w:w="449" w:type="pct"/>
           </w:tcPr>
           <w:p>
             <w:pPr>
@@ -6622,7 +6667,7 @@
         </w:tc>
         <w:tc>
           <w:tcPr>
-            <w:tcW w:w="751" w:type="pct"/>
+            <w:tcW w:w="355" w:type="pct"/>
           </w:tcPr>
           <w:p>
             <w:pPr>
@@ -6644,7 +6689,7 @@
         </w:tc>
         <w:tc>
           <w:tcPr>
-            <w:tcW w:w="419" w:type="pct"/>
+            <w:tcW w:w="355" w:type="pct"/>
           </w:tcPr>
           <w:p>
             <w:pPr>
@@ -6666,7 +6711,7 @@
         </w:tc>
         <w:tc>
           <w:tcPr>
-            <w:tcW w:w="406" w:type="pct"/>
+            <w:tcW w:w="355" w:type="pct"/>
           </w:tcPr>
           <w:p>
             <w:pPr>
@@ -6688,7 +6733,7 @@
         </w:tc>
         <w:tc>
           <w:tcPr>
-            <w:tcW w:w="751" w:type="pct"/>
+            <w:tcW w:w="355" w:type="pct"/>
           </w:tcPr>
           <w:p>
             <w:pPr>
@@ -6710,7 +6755,7 @@
         </w:tc>
         <w:tc>
           <w:tcPr>
-            <w:tcW w:w="440" w:type="pct"/>
+            <w:tcW w:w="355" w:type="pct"/>
           </w:tcPr>
           <w:p>
             <w:pPr>
@@ -6732,7 +6777,7 @@
         </w:tc>
         <w:tc>
           <w:tcPr>
-            <w:tcW w:w="427" w:type="pct"/>
+            <w:tcW w:w="355" w:type="pct"/>
           </w:tcPr>
           <w:p>
             <w:pPr>
@@ -6754,67 +6799,57 @@
         </w:tc>
         <w:tc>
           <w:tcPr>
-            <w:tcW w:w="621" w:type="pct"/>
-          </w:tcPr>
-          <w:p>
-            <w:pPr>
-              <w:pStyle w:val="Compact"/>
-              <w:jc w:val="center"/>
-              <w:rPr>
-                <w:b/>
-                <w:bCs/>
-              </w:rPr>
-            </w:pPr>
-            <w:r>
-              <w:rPr>
-                <w:b/>
-                <w:bCs/>
-              </w:rPr>
+            <w:tcW w:w="1001" w:type="pct"/>
+          </w:tcPr>
+          <w:p>
+            <w:pPr>
+              <w:pStyle w:val="Compact"/>
+              <w:jc w:val="center"/>
+            </w:pPr>
+            <w:r>
               <w:t>-0.137</w:t>
             </w:r>
           </w:p>
         </w:tc>
         <w:tc>
           <w:tcPr>
-            <w:tcW w:w="440" w:type="pct"/>
-          </w:tcPr>
-          <w:p>
-            <w:pPr>
-              <w:pStyle w:val="Compact"/>
-              <w:jc w:val="center"/>
-              <w:rPr>
-                <w:b/>
-                <w:bCs/>
-              </w:rPr>
-            </w:pPr>
-            <w:r>
-              <w:rPr>
-                <w:b/>
-                <w:bCs/>
-              </w:rPr>
+            <w:tcW w:w="466" w:type="pct"/>
+          </w:tcPr>
+          <w:p>
+            <w:pPr>
+              <w:pStyle w:val="Compact"/>
+              <w:jc w:val="center"/>
+            </w:pPr>
+            <w:r>
               <w:t>-0.295</w:t>
             </w:r>
           </w:p>
         </w:tc>
         <w:tc>
           <w:tcPr>
-            <w:tcW w:w="426" w:type="pct"/>
-          </w:tcPr>
-          <w:p>
-            <w:pPr>
-              <w:pStyle w:val="Compact"/>
-              <w:jc w:val="center"/>
-              <w:rPr>
-                <w:b/>
-                <w:bCs/>
-              </w:rPr>
-            </w:pPr>
-            <w:r>
-              <w:rPr>
-                <w:b/>
-                <w:bCs/>
-              </w:rPr>
+            <w:tcW w:w="422" w:type="pct"/>
+          </w:tcPr>
+          <w:p>
+            <w:pPr>
+              <w:pStyle w:val="Compact"/>
+              <w:jc w:val="center"/>
+            </w:pPr>
+            <w:r>
               <w:t>0.016</w:t>
+            </w:r>
+          </w:p>
+        </w:tc>
+        <w:tc>
+          <w:tcPr>
+            <w:tcW w:w="532" w:type="pct"/>
+          </w:tcPr>
+          <w:p>
+            <w:pPr>
+              <w:pStyle w:val="Compact"/>
+              <w:jc w:val="center"/>
+            </w:pPr>
+            <w:r>
+              <w:t>96.25%</w:t>
             </w:r>
           </w:p>
         </w:tc>
@@ -6822,7 +6857,7 @@
       <w:tr>
         <w:tc>
           <w:tcPr>
-            <w:tcW w:w="319" w:type="pct"/>
+            <w:tcW w:w="449" w:type="pct"/>
           </w:tcPr>
           <w:p>
             <w:pPr>
@@ -6836,7 +6871,7 @@
         </w:tc>
         <w:tc>
           <w:tcPr>
-            <w:tcW w:w="751" w:type="pct"/>
+            <w:tcW w:w="355" w:type="pct"/>
           </w:tcPr>
           <w:p>
             <w:pPr>
@@ -6858,7 +6893,7 @@
         </w:tc>
         <w:tc>
           <w:tcPr>
-            <w:tcW w:w="419" w:type="pct"/>
+            <w:tcW w:w="355" w:type="pct"/>
           </w:tcPr>
           <w:p>
             <w:pPr>
@@ -6880,7 +6915,7 @@
         </w:tc>
         <w:tc>
           <w:tcPr>
-            <w:tcW w:w="406" w:type="pct"/>
+            <w:tcW w:w="355" w:type="pct"/>
           </w:tcPr>
           <w:p>
             <w:pPr>
@@ -6902,7 +6937,7 @@
         </w:tc>
         <w:tc>
           <w:tcPr>
-            <w:tcW w:w="751" w:type="pct"/>
+            <w:tcW w:w="355" w:type="pct"/>
           </w:tcPr>
           <w:p>
             <w:pPr>
@@ -6924,7 +6959,7 @@
         </w:tc>
         <w:tc>
           <w:tcPr>
-            <w:tcW w:w="440" w:type="pct"/>
+            <w:tcW w:w="355" w:type="pct"/>
           </w:tcPr>
           <w:p>
             <w:pPr>
@@ -6946,7 +6981,7 @@
         </w:tc>
         <w:tc>
           <w:tcPr>
-            <w:tcW w:w="427" w:type="pct"/>
+            <w:tcW w:w="355" w:type="pct"/>
           </w:tcPr>
           <w:p>
             <w:pPr>
@@ -6968,67 +7003,57 @@
         </w:tc>
         <w:tc>
           <w:tcPr>
-            <w:tcW w:w="621" w:type="pct"/>
-          </w:tcPr>
-          <w:p>
-            <w:pPr>
-              <w:pStyle w:val="Compact"/>
-              <w:jc w:val="center"/>
-              <w:rPr>
-                <w:b/>
-                <w:bCs/>
-              </w:rPr>
-            </w:pPr>
-            <w:r>
-              <w:rPr>
-                <w:b/>
-                <w:bCs/>
-              </w:rPr>
+            <w:tcW w:w="1001" w:type="pct"/>
+          </w:tcPr>
+          <w:p>
+            <w:pPr>
+              <w:pStyle w:val="Compact"/>
+              <w:jc w:val="center"/>
+            </w:pPr>
+            <w:r>
               <w:t>-0.126</w:t>
             </w:r>
           </w:p>
         </w:tc>
         <w:tc>
           <w:tcPr>
-            <w:tcW w:w="440" w:type="pct"/>
-          </w:tcPr>
-          <w:p>
-            <w:pPr>
-              <w:pStyle w:val="Compact"/>
-              <w:jc w:val="center"/>
-              <w:rPr>
-                <w:b/>
-                <w:bCs/>
-              </w:rPr>
-            </w:pPr>
-            <w:r>
-              <w:rPr>
-                <w:b/>
-                <w:bCs/>
-              </w:rPr>
+            <w:tcW w:w="466" w:type="pct"/>
+          </w:tcPr>
+          <w:p>
+            <w:pPr>
+              <w:pStyle w:val="Compact"/>
+              <w:jc w:val="center"/>
+            </w:pPr>
+            <w:r>
               <w:t>-0.281</w:t>
             </w:r>
           </w:p>
         </w:tc>
         <w:tc>
           <w:tcPr>
-            <w:tcW w:w="426" w:type="pct"/>
-          </w:tcPr>
-          <w:p>
-            <w:pPr>
-              <w:pStyle w:val="Compact"/>
-              <w:jc w:val="center"/>
-              <w:rPr>
-                <w:b/>
-                <w:bCs/>
-              </w:rPr>
-            </w:pPr>
-            <w:r>
-              <w:rPr>
-                <w:b/>
-                <w:bCs/>
-              </w:rPr>
+            <w:tcW w:w="422" w:type="pct"/>
+          </w:tcPr>
+          <w:p>
+            <w:pPr>
+              <w:pStyle w:val="Compact"/>
+              <w:jc w:val="center"/>
+            </w:pPr>
+            <w:r>
               <w:t>0.022</w:t>
+            </w:r>
+          </w:p>
+        </w:tc>
+        <w:tc>
+          <w:tcPr>
+            <w:tcW w:w="532" w:type="pct"/>
+          </w:tcPr>
+          <w:p>
+            <w:pPr>
+              <w:pStyle w:val="Compact"/>
+              <w:jc w:val="center"/>
+            </w:pPr>
+            <w:r>
+              <w:t>95.95%</w:t>
             </w:r>
           </w:p>
         </w:tc>
@@ -7036,7 +7061,7 @@
       <w:tr>
         <w:tc>
           <w:tcPr>
-            <w:tcW w:w="319" w:type="pct"/>
+            <w:tcW w:w="449" w:type="pct"/>
           </w:tcPr>
           <w:p>
             <w:pPr>
@@ -7050,7 +7075,7 @@
         </w:tc>
         <w:tc>
           <w:tcPr>
-            <w:tcW w:w="751" w:type="pct"/>
+            <w:tcW w:w="355" w:type="pct"/>
           </w:tcPr>
           <w:p>
             <w:pPr>
@@ -7072,7 +7097,7 @@
         </w:tc>
         <w:tc>
           <w:tcPr>
-            <w:tcW w:w="419" w:type="pct"/>
+            <w:tcW w:w="355" w:type="pct"/>
           </w:tcPr>
           <w:p>
             <w:pPr>
@@ -7094,7 +7119,7 @@
         </w:tc>
         <w:tc>
           <w:tcPr>
-            <w:tcW w:w="406" w:type="pct"/>
+            <w:tcW w:w="355" w:type="pct"/>
           </w:tcPr>
           <w:p>
             <w:pPr>
@@ -7116,7 +7141,7 @@
         </w:tc>
         <w:tc>
           <w:tcPr>
-            <w:tcW w:w="751" w:type="pct"/>
+            <w:tcW w:w="355" w:type="pct"/>
           </w:tcPr>
           <w:p>
             <w:pPr>
@@ -7138,7 +7163,7 @@
         </w:tc>
         <w:tc>
           <w:tcPr>
-            <w:tcW w:w="440" w:type="pct"/>
+            <w:tcW w:w="355" w:type="pct"/>
           </w:tcPr>
           <w:p>
             <w:pPr>
@@ -7160,7 +7185,7 @@
         </w:tc>
         <w:tc>
           <w:tcPr>
-            <w:tcW w:w="427" w:type="pct"/>
+            <w:tcW w:w="355" w:type="pct"/>
           </w:tcPr>
           <w:p>
             <w:pPr>
@@ -7182,67 +7207,57 @@
         </w:tc>
         <w:tc>
           <w:tcPr>
-            <w:tcW w:w="621" w:type="pct"/>
-          </w:tcPr>
-          <w:p>
-            <w:pPr>
-              <w:pStyle w:val="Compact"/>
-              <w:jc w:val="center"/>
-              <w:rPr>
-                <w:b/>
-                <w:bCs/>
-              </w:rPr>
-            </w:pPr>
-            <w:r>
-              <w:rPr>
-                <w:b/>
-                <w:bCs/>
-              </w:rPr>
+            <w:tcW w:w="1001" w:type="pct"/>
+          </w:tcPr>
+          <w:p>
+            <w:pPr>
+              <w:pStyle w:val="Compact"/>
+              <w:jc w:val="center"/>
+            </w:pPr>
+            <w:r>
               <w:t>-0.113</w:t>
             </w:r>
           </w:p>
         </w:tc>
         <w:tc>
           <w:tcPr>
-            <w:tcW w:w="440" w:type="pct"/>
-          </w:tcPr>
-          <w:p>
-            <w:pPr>
-              <w:pStyle w:val="Compact"/>
-              <w:jc w:val="center"/>
-              <w:rPr>
-                <w:b/>
-                <w:bCs/>
-              </w:rPr>
-            </w:pPr>
-            <w:r>
-              <w:rPr>
-                <w:b/>
-                <w:bCs/>
-              </w:rPr>
+            <w:tcW w:w="466" w:type="pct"/>
+          </w:tcPr>
+          <w:p>
+            <w:pPr>
+              <w:pStyle w:val="Compact"/>
+              <w:jc w:val="center"/>
+            </w:pPr>
+            <w:r>
               <w:t>-0.271</w:t>
             </w:r>
           </w:p>
         </w:tc>
         <w:tc>
           <w:tcPr>
-            <w:tcW w:w="426" w:type="pct"/>
-          </w:tcPr>
-          <w:p>
-            <w:pPr>
-              <w:pStyle w:val="Compact"/>
-              <w:jc w:val="center"/>
-              <w:rPr>
-                <w:b/>
-                <w:bCs/>
-              </w:rPr>
-            </w:pPr>
-            <w:r>
-              <w:rPr>
-                <w:b/>
-                <w:bCs/>
-              </w:rPr>
+            <w:tcW w:w="422" w:type="pct"/>
+          </w:tcPr>
+          <w:p>
+            <w:pPr>
+              <w:pStyle w:val="Compact"/>
+              <w:jc w:val="center"/>
+            </w:pPr>
+            <w:r>
               <w:t>0.031</w:t>
+            </w:r>
+          </w:p>
+        </w:tc>
+        <w:tc>
+          <w:tcPr>
+            <w:tcW w:w="532" w:type="pct"/>
+          </w:tcPr>
+          <w:p>
+            <w:pPr>
+              <w:pStyle w:val="Compact"/>
+              <w:jc w:val="center"/>
+            </w:pPr>
+            <w:r>
+              <w:t>94.25%</w:t>
             </w:r>
           </w:p>
         </w:tc>
@@ -7250,7 +7265,7 @@
       <w:tr>
         <w:tc>
           <w:tcPr>
-            <w:tcW w:w="319" w:type="pct"/>
+            <w:tcW w:w="449" w:type="pct"/>
           </w:tcPr>
           <w:p>
             <w:pPr>
@@ -7264,7 +7279,7 @@
         </w:tc>
         <w:tc>
           <w:tcPr>
-            <w:tcW w:w="751" w:type="pct"/>
+            <w:tcW w:w="355" w:type="pct"/>
           </w:tcPr>
           <w:p>
             <w:pPr>
@@ -7286,7 +7301,7 @@
         </w:tc>
         <w:tc>
           <w:tcPr>
-            <w:tcW w:w="419" w:type="pct"/>
+            <w:tcW w:w="355" w:type="pct"/>
           </w:tcPr>
           <w:p>
             <w:pPr>
@@ -7308,7 +7323,7 @@
         </w:tc>
         <w:tc>
           <w:tcPr>
-            <w:tcW w:w="406" w:type="pct"/>
+            <w:tcW w:w="355" w:type="pct"/>
           </w:tcPr>
           <w:p>
             <w:pPr>
@@ -7330,7 +7345,7 @@
         </w:tc>
         <w:tc>
           <w:tcPr>
-            <w:tcW w:w="751" w:type="pct"/>
+            <w:tcW w:w="355" w:type="pct"/>
           </w:tcPr>
           <w:p>
             <w:pPr>
@@ -7352,7 +7367,7 @@
         </w:tc>
         <w:tc>
           <w:tcPr>
-            <w:tcW w:w="440" w:type="pct"/>
+            <w:tcW w:w="355" w:type="pct"/>
           </w:tcPr>
           <w:p>
             <w:pPr>
@@ -7374,7 +7389,7 @@
         </w:tc>
         <w:tc>
           <w:tcPr>
-            <w:tcW w:w="427" w:type="pct"/>
+            <w:tcW w:w="355" w:type="pct"/>
           </w:tcPr>
           <w:p>
             <w:pPr>
@@ -7396,67 +7411,57 @@
         </w:tc>
         <w:tc>
           <w:tcPr>
-            <w:tcW w:w="621" w:type="pct"/>
-          </w:tcPr>
-          <w:p>
-            <w:pPr>
-              <w:pStyle w:val="Compact"/>
-              <w:jc w:val="center"/>
-              <w:rPr>
-                <w:b/>
-                <w:bCs/>
-              </w:rPr>
-            </w:pPr>
-            <w:r>
-              <w:rPr>
-                <w:b/>
-                <w:bCs/>
-              </w:rPr>
+            <w:tcW w:w="1001" w:type="pct"/>
+          </w:tcPr>
+          <w:p>
+            <w:pPr>
+              <w:pStyle w:val="Compact"/>
+              <w:jc w:val="center"/>
+            </w:pPr>
+            <w:r>
               <w:t>-0.099</w:t>
             </w:r>
           </w:p>
         </w:tc>
         <w:tc>
           <w:tcPr>
-            <w:tcW w:w="440" w:type="pct"/>
-          </w:tcPr>
-          <w:p>
-            <w:pPr>
-              <w:pStyle w:val="Compact"/>
-              <w:jc w:val="center"/>
-              <w:rPr>
-                <w:b/>
-                <w:bCs/>
-              </w:rPr>
-            </w:pPr>
-            <w:r>
-              <w:rPr>
-                <w:b/>
-                <w:bCs/>
-              </w:rPr>
+            <w:tcW w:w="466" w:type="pct"/>
+          </w:tcPr>
+          <w:p>
+            <w:pPr>
+              <w:pStyle w:val="Compact"/>
+              <w:jc w:val="center"/>
+            </w:pPr>
+            <w:r>
               <w:t>-0.259</w:t>
             </w:r>
           </w:p>
         </w:tc>
         <w:tc>
           <w:tcPr>
-            <w:tcW w:w="426" w:type="pct"/>
-          </w:tcPr>
-          <w:p>
-            <w:pPr>
-              <w:pStyle w:val="Compact"/>
-              <w:jc w:val="center"/>
-              <w:rPr>
-                <w:b/>
-                <w:bCs/>
-              </w:rPr>
-            </w:pPr>
-            <w:r>
-              <w:rPr>
-                <w:b/>
-                <w:bCs/>
-              </w:rPr>
+            <w:tcW w:w="422" w:type="pct"/>
+          </w:tcPr>
+          <w:p>
+            <w:pPr>
+              <w:pStyle w:val="Compact"/>
+              <w:jc w:val="center"/>
+            </w:pPr>
+            <w:r>
               <w:t>0.053</w:t>
+            </w:r>
+          </w:p>
+        </w:tc>
+        <w:tc>
+          <w:tcPr>
+            <w:tcW w:w="532" w:type="pct"/>
+          </w:tcPr>
+          <w:p>
+            <w:pPr>
+              <w:pStyle w:val="Compact"/>
+              <w:jc w:val="center"/>
+            </w:pPr>
+            <w:r>
+              <w:t>91%</w:t>
             </w:r>
           </w:p>
         </w:tc>
@@ -7464,7 +7469,7 @@
       <w:tr>
         <w:tc>
           <w:tcPr>
-            <w:tcW w:w="319" w:type="pct"/>
+            <w:tcW w:w="449" w:type="pct"/>
           </w:tcPr>
           <w:p>
             <w:pPr>
@@ -7478,7 +7483,7 @@
         </w:tc>
         <w:tc>
           <w:tcPr>
-            <w:tcW w:w="751" w:type="pct"/>
+            <w:tcW w:w="355" w:type="pct"/>
           </w:tcPr>
           <w:p>
             <w:pPr>
@@ -7500,7 +7505,7 @@
         </w:tc>
         <w:tc>
           <w:tcPr>
-            <w:tcW w:w="419" w:type="pct"/>
+            <w:tcW w:w="355" w:type="pct"/>
           </w:tcPr>
           <w:p>
             <w:pPr>
@@ -7522,7 +7527,7 @@
         </w:tc>
         <w:tc>
           <w:tcPr>
-            <w:tcW w:w="406" w:type="pct"/>
+            <w:tcW w:w="355" w:type="pct"/>
           </w:tcPr>
           <w:p>
             <w:pPr>
@@ -7544,7 +7549,7 @@
         </w:tc>
         <w:tc>
           <w:tcPr>
-            <w:tcW w:w="751" w:type="pct"/>
+            <w:tcW w:w="355" w:type="pct"/>
           </w:tcPr>
           <w:p>
             <w:pPr>
@@ -7566,7 +7571,7 @@
         </w:tc>
         <w:tc>
           <w:tcPr>
-            <w:tcW w:w="440" w:type="pct"/>
+            <w:tcW w:w="355" w:type="pct"/>
           </w:tcPr>
           <w:p>
             <w:pPr>
@@ -7588,7 +7593,7 @@
         </w:tc>
         <w:tc>
           <w:tcPr>
-            <w:tcW w:w="427" w:type="pct"/>
+            <w:tcW w:w="355" w:type="pct"/>
           </w:tcPr>
           <w:p>
             <w:pPr>
@@ -7610,73 +7615,324 @@
         </w:tc>
         <w:tc>
           <w:tcPr>
-            <w:tcW w:w="621" w:type="pct"/>
-          </w:tcPr>
-          <w:p>
-            <w:pPr>
-              <w:pStyle w:val="Compact"/>
-              <w:jc w:val="center"/>
-              <w:rPr>
-                <w:b/>
-                <w:bCs/>
-              </w:rPr>
-            </w:pPr>
-            <w:r>
-              <w:rPr>
-                <w:b/>
-                <w:bCs/>
-              </w:rPr>
+            <w:tcW w:w="1001" w:type="pct"/>
+          </w:tcPr>
+          <w:p>
+            <w:pPr>
+              <w:pStyle w:val="Compact"/>
+              <w:jc w:val="center"/>
+            </w:pPr>
+            <w:r>
               <w:t>-0.084</w:t>
             </w:r>
           </w:p>
         </w:tc>
         <w:tc>
           <w:tcPr>
-            <w:tcW w:w="440" w:type="pct"/>
-          </w:tcPr>
-          <w:p>
-            <w:pPr>
-              <w:pStyle w:val="Compact"/>
-              <w:jc w:val="center"/>
-              <w:rPr>
-                <w:b/>
-                <w:bCs/>
-              </w:rPr>
-            </w:pPr>
-            <w:r>
-              <w:rPr>
-                <w:b/>
-                <w:bCs/>
-              </w:rPr>
+            <w:tcW w:w="466" w:type="pct"/>
+          </w:tcPr>
+          <w:p>
+            <w:pPr>
+              <w:pStyle w:val="Compact"/>
+              <w:jc w:val="center"/>
+            </w:pPr>
+            <w:r>
               <w:t>-0.253</w:t>
             </w:r>
           </w:p>
         </w:tc>
         <w:tc>
           <w:tcPr>
-            <w:tcW w:w="426" w:type="pct"/>
-          </w:tcPr>
-          <w:p>
-            <w:pPr>
-              <w:pStyle w:val="Compact"/>
-              <w:jc w:val="center"/>
-              <w:rPr>
-                <w:b/>
-                <w:bCs/>
-              </w:rPr>
-            </w:pPr>
-            <w:r>
-              <w:rPr>
-                <w:b/>
-                <w:bCs/>
-              </w:rPr>
+            <w:tcW w:w="422" w:type="pct"/>
+          </w:tcPr>
+          <w:p>
+            <w:pPr>
+              <w:pStyle w:val="Compact"/>
+              <w:jc w:val="center"/>
+            </w:pPr>
+            <w:r>
               <w:t>0.082</w:t>
+            </w:r>
+          </w:p>
+        </w:tc>
+        <w:tc>
+          <w:tcPr>
+            <w:tcW w:w="532" w:type="pct"/>
+          </w:tcPr>
+          <w:p>
+            <w:pPr>
+              <w:pStyle w:val="Compact"/>
+              <w:jc w:val="center"/>
+            </w:pPr>
+            <w:r>
+              <w:t>85.95%</w:t>
             </w:r>
           </w:p>
         </w:tc>
       </w:tr>
     </w:tbl>
-    <w:p/>
+    <w:p>
+      <w:r>
+        <w:rPr>
+          <w:noProof/>
+        </w:rPr>
+        <w:drawing>
+          <wp:anchor distT="0" distB="0" distL="114300" distR="114300" simplePos="0" relativeHeight="251660288" behindDoc="0" locked="0" layoutInCell="1" allowOverlap="1" wp14:anchorId="1E704420" wp14:editId="623D9AB1">
+            <wp:simplePos x="0" y="0"/>
+            <wp:positionH relativeFrom="column">
+              <wp:posOffset>768724</wp:posOffset>
+            </wp:positionH>
+            <wp:positionV relativeFrom="paragraph">
+              <wp:posOffset>321838</wp:posOffset>
+            </wp:positionV>
+            <wp:extent cx="4972685" cy="4159250"/>
+            <wp:effectExtent l="0" t="0" r="0" b="0"/>
+            <wp:wrapTopAndBottom/>
+            <wp:docPr id="3" name="Picture 3"/>
+            <wp:cNvGraphicFramePr>
+              <a:graphicFrameLocks xmlns:a="http://schemas.openxmlformats.org/drawingml/2006/main" noChangeAspect="1"/>
+            </wp:cNvGraphicFramePr>
+            <a:graphic xmlns:a="http://schemas.openxmlformats.org/drawingml/2006/main">
+              <a:graphicData uri="http://schemas.openxmlformats.org/drawingml/2006/picture">
+                <pic:pic xmlns:pic="http://schemas.openxmlformats.org/drawingml/2006/picture">
+                  <pic:nvPicPr>
+                    <pic:cNvPr id="3" name="Picture 3"/>
+                    <pic:cNvPicPr/>
+                  </pic:nvPicPr>
+                  <pic:blipFill>
+                    <a:blip r:embed="rId9">
+                      <a:extLst>
+                        <a:ext uri="{28A0092B-C50C-407E-A947-70E740481C1C}">
+                          <a14:useLocalDpi xmlns:a14="http://schemas.microsoft.com/office/drawing/2010/main" val="0"/>
+                        </a:ext>
+                      </a:extLst>
+                    </a:blip>
+                    <a:stretch>
+                      <a:fillRect/>
+                    </a:stretch>
+                  </pic:blipFill>
+                  <pic:spPr>
+                    <a:xfrm>
+                      <a:off x="0" y="0"/>
+                      <a:ext cx="4972685" cy="4159250"/>
+                    </a:xfrm>
+                    <a:prstGeom prst="rect">
+                      <a:avLst/>
+                    </a:prstGeom>
+                  </pic:spPr>
+                </pic:pic>
+              </a:graphicData>
+            </a:graphic>
+            <wp14:sizeRelH relativeFrom="page">
+              <wp14:pctWidth>0</wp14:pctWidth>
+            </wp14:sizeRelH>
+            <wp14:sizeRelV relativeFrom="page">
+              <wp14:pctHeight>0</wp14:pctHeight>
+            </wp14:sizeRelV>
+          </wp:anchor>
+        </w:drawing>
+      </w:r>
+    </w:p>
+    <w:p>
+      <w:pPr>
+        <w:spacing w:after="0"/>
+        <w:rPr>
+          <w:rFonts w:ascii="Times New Roman" w:eastAsia="MS Mincho" w:hAnsi="Times New Roman" w:cs="Times New Roman"/>
+          <w:lang w:val="en-AU"/>
+        </w:rPr>
+      </w:pPr>
+      <w:r>
+        <w:rPr>
+          <w:rFonts w:ascii="Times New Roman" w:eastAsia="MS Mincho" w:hAnsi="Times New Roman" w:cs="Times New Roman"/>
+          <w:b/>
+          <w:bCs/>
+          <w:lang w:val="en-AU"/>
+        </w:rPr>
+        <w:lastRenderedPageBreak/>
+        <w:t xml:space="preserve">Figure </w:t>
+      </w:r>
+      <w:r>
+        <w:rPr>
+          <w:rFonts w:ascii="Times New Roman" w:eastAsia="MS Mincho" w:hAnsi="Times New Roman" w:cs="Times New Roman"/>
+          <w:b/>
+          <w:bCs/>
+          <w:lang w:val="en-AU"/>
+        </w:rPr>
+        <w:t>S</w:t>
+      </w:r>
+      <w:r>
+        <w:rPr>
+          <w:rFonts w:ascii="Times New Roman" w:eastAsia="MS Mincho" w:hAnsi="Times New Roman" w:cs="Times New Roman"/>
+          <w:b/>
+          <w:bCs/>
+          <w:lang w:val="en-AU"/>
+        </w:rPr>
+        <w:t xml:space="preserve">2. </w:t>
+      </w:r>
+      <w:r>
+        <w:rPr>
+          <w:rFonts w:ascii="Times New Roman" w:eastAsia="MS Mincho" w:hAnsi="Times New Roman" w:cs="Times New Roman"/>
+          <w:lang w:val="en-AU"/>
+        </w:rPr>
+        <w:t xml:space="preserve">Violin plots of </w:t>
+      </w:r>
+      <w:r>
+        <w:rPr>
+          <w:rFonts w:ascii="Times New Roman" w:eastAsia="MS Mincho" w:hAnsi="Times New Roman" w:cs="Times New Roman"/>
+          <w:lang w:val="en-AU"/>
+        </w:rPr>
+        <w:t>v</w:t>
+      </w:r>
+      <w:r>
+        <w:rPr>
+          <w:rFonts w:ascii="Times New Roman" w:eastAsia="MS Mincho" w:hAnsi="Times New Roman" w:cs="Times New Roman"/>
+          <w:lang w:val="en-AU"/>
+        </w:rPr>
+        <w:t>ariance</w:t>
+      </w:r>
+      <w:r>
+        <w:rPr>
+          <w:rFonts w:ascii="Times New Roman" w:eastAsia="MS Mincho" w:hAnsi="Times New Roman" w:cs="Times New Roman"/>
+          <w:lang w:val="en-AU"/>
+        </w:rPr>
+        <w:t xml:space="preserve"> components</w:t>
+      </w:r>
+      <w:r>
+        <w:rPr>
+          <w:rFonts w:ascii="Times New Roman" w:eastAsia="MS Mincho" w:hAnsi="Times New Roman" w:cs="Times New Roman"/>
+          <w:lang w:val="en-AU"/>
+        </w:rPr>
+        <w:t xml:space="preserve"> for average metabolic rate for the ‘cold’ developmental temperature group (blue) and the ‘hot’ developmental temperature group (red)</w:t>
+      </w:r>
+      <w:r>
+        <w:rPr>
+          <w:rFonts w:ascii="Times New Roman" w:eastAsia="MS Mincho" w:hAnsi="Times New Roman" w:cs="Times New Roman"/>
+          <w:lang w:val="en-AU"/>
+        </w:rPr>
+        <w:t xml:space="preserve"> irrespective of acute temperature</w:t>
+      </w:r>
+      <w:r>
+        <w:rPr>
+          <w:rFonts w:ascii="Times New Roman" w:eastAsia="MS Mincho" w:hAnsi="Times New Roman" w:cs="Times New Roman"/>
+          <w:lang w:val="en-AU"/>
+        </w:rPr>
+        <w:t xml:space="preserve">. </w:t>
+      </w:r>
+      <w:proofErr w:type="spellStart"/>
+      <w:r>
+        <w:rPr>
+          <w:rFonts w:ascii="Times New Roman" w:eastAsia="MS Mincho" w:hAnsi="Times New Roman" w:cs="Times New Roman"/>
+          <w:i/>
+          <w:iCs/>
+          <w:lang w:val="en-AU"/>
+        </w:rPr>
+        <w:t>pd</w:t>
+      </w:r>
+      <w:r>
+        <w:rPr>
+          <w:rFonts w:ascii="Times New Roman" w:eastAsia="MS Mincho" w:hAnsi="Times New Roman" w:cs="Times New Roman"/>
+          <w:vertAlign w:val="subscript"/>
+          <w:lang w:val="en-AU"/>
+        </w:rPr>
+        <w:t>Among</w:t>
+      </w:r>
+      <w:proofErr w:type="spellEnd"/>
+      <w:r>
+        <w:rPr>
+          <w:rFonts w:ascii="Times New Roman" w:eastAsia="MS Mincho" w:hAnsi="Times New Roman" w:cs="Times New Roman"/>
+          <w:vertAlign w:val="subscript"/>
+          <w:lang w:val="en-AU"/>
+        </w:rPr>
+        <w:t xml:space="preserve"> ID </w:t>
+      </w:r>
+      <w:r>
+        <w:rPr>
+          <w:rFonts w:ascii="Times New Roman" w:eastAsia="MS Mincho" w:hAnsi="Times New Roman" w:cs="Times New Roman"/>
+          <w:lang w:val="en-AU"/>
+        </w:rPr>
+        <w:t xml:space="preserve">= </w:t>
+      </w:r>
+      <w:r>
+        <w:rPr>
+          <w:rFonts w:ascii="Times New Roman" w:eastAsia="MS Mincho" w:hAnsi="Times New Roman" w:cs="Times New Roman"/>
+          <w:lang w:val="en-AU"/>
+        </w:rPr>
+        <w:t>98.35%</w:t>
+      </w:r>
+      <w:r>
+        <w:rPr>
+          <w:rFonts w:ascii="Times New Roman" w:eastAsia="MS Mincho" w:hAnsi="Times New Roman" w:cs="Times New Roman"/>
+          <w:lang w:val="en-AU"/>
+        </w:rPr>
+        <w:t xml:space="preserve"> , </w:t>
+      </w:r>
+      <w:proofErr w:type="spellStart"/>
+      <w:r>
+        <w:rPr>
+          <w:rFonts w:ascii="Times New Roman" w:eastAsia="MS Mincho" w:hAnsi="Times New Roman" w:cs="Times New Roman"/>
+          <w:i/>
+          <w:iCs/>
+          <w:lang w:val="en-AU"/>
+        </w:rPr>
+        <w:t>pd</w:t>
+      </w:r>
+      <w:r>
+        <w:rPr>
+          <w:rFonts w:ascii="Times New Roman" w:eastAsia="MS Mincho" w:hAnsi="Times New Roman" w:cs="Times New Roman"/>
+          <w:vertAlign w:val="subscript"/>
+          <w:lang w:val="en-AU"/>
+        </w:rPr>
+        <w:t>Residual</w:t>
+      </w:r>
+      <w:proofErr w:type="spellEnd"/>
+      <w:r>
+        <w:rPr>
+          <w:rFonts w:ascii="Times New Roman" w:eastAsia="MS Mincho" w:hAnsi="Times New Roman" w:cs="Times New Roman"/>
+          <w:vertAlign w:val="subscript"/>
+          <w:lang w:val="en-AU"/>
+        </w:rPr>
+        <w:t xml:space="preserve"> </w:t>
+      </w:r>
+      <w:r>
+        <w:rPr>
+          <w:rFonts w:ascii="Times New Roman" w:eastAsia="MS Mincho" w:hAnsi="Times New Roman" w:cs="Times New Roman"/>
+          <w:lang w:val="en-AU"/>
+        </w:rPr>
+        <w:t xml:space="preserve">= </w:t>
+      </w:r>
+      <w:r>
+        <w:rPr>
+          <w:rFonts w:ascii="Times New Roman" w:eastAsia="MS Mincho" w:hAnsi="Times New Roman" w:cs="Times New Roman"/>
+          <w:lang w:val="en-AU"/>
+        </w:rPr>
+        <w:t>100</w:t>
+      </w:r>
+      <w:r>
+        <w:rPr>
+          <w:rFonts w:ascii="Times New Roman" w:eastAsia="MS Mincho" w:hAnsi="Times New Roman" w:cs="Times New Roman"/>
+          <w:lang w:val="en-AU"/>
+        </w:rPr>
+        <w:t>%</w:t>
+      </w:r>
+      <w:r>
+        <w:rPr>
+          <w:rFonts w:ascii="Times New Roman" w:eastAsia="MS Mincho" w:hAnsi="Times New Roman" w:cs="Times New Roman"/>
+          <w:lang w:val="en-AU"/>
+        </w:rPr>
+        <w:t xml:space="preserve">. </w:t>
+      </w:r>
+    </w:p>
+    <w:p>
+      <w:pPr>
+        <w:spacing w:after="0"/>
+        <w:rPr>
+          <w:rFonts w:ascii="Times New Roman" w:hAnsi="Times New Roman" w:cs="Times New Roman"/>
+          <w:b/>
+          <w:bCs/>
+          <w:i/>
+        </w:rPr>
+      </w:pPr>
+    </w:p>
     <w:p>
       <w:pPr>
         <w:pStyle w:val="TableCaption"/>
@@ -7746,15 +8002,13 @@
         </w:rPr>
         <w:t xml:space="preserve">MR were log transformed and mass, age and temperature </w:t>
       </w:r>
-      <w:proofErr w:type="gramStart"/>
       <w:r>
         <w:rPr>
           <w:rFonts w:ascii="Times New Roman" w:hAnsi="Times New Roman" w:cs="Times New Roman"/>
           <w:i w:val="0"/>
         </w:rPr>
-        <w:t>was</w:t>
-      </w:r>
-      <w:proofErr w:type="gramEnd"/>
+        <w:t>were</w:t>
+      </w:r>
       <w:r>
         <w:rPr>
           <w:rFonts w:ascii="Times New Roman" w:hAnsi="Times New Roman" w:cs="Times New Roman"/>
@@ -8863,7 +9117,6 @@
               </w:rPr>
             </w:pPr>
             <w:r>
-              <w:lastRenderedPageBreak/>
               <w:t xml:space="preserve">                    Intercept</w:t>
             </w:r>
           </w:p>
@@ -9675,6 +9928,7 @@
               </w:rPr>
             </w:pPr>
             <w:r>
+              <w:lastRenderedPageBreak/>
               <w:t>Intercept</w:t>
             </w:r>
           </w:p>
@@ -11014,15 +11268,7 @@
           <w:rFonts w:ascii="Times New Roman" w:hAnsi="Times New Roman" w:cs="Times New Roman"/>
           <w:i w:val="0"/>
         </w:rPr>
-        <w:t xml:space="preserve"> Model coefficients of model whether body mass, temeperature and age predicts variation in metabolic rate. In this model, we fitted a ‘series’ as random intercept with temeperature as a random slope to estimate repeatability of the slope. See Statistical Analyses for details. This model used a complete case dataset of lizards in the cold developmental temperature </w:t>
-      </w:r>
-      <w:r>
-        <w:rPr>
-          <w:rFonts w:ascii="Times New Roman" w:hAnsi="Times New Roman" w:cs="Times New Roman"/>
-          <w:i w:val="0"/>
-        </w:rPr>
-        <w:lastRenderedPageBreak/>
-        <w:t>only n = 26, n</w:t>
+        <w:t xml:space="preserve"> Model coefficients of model whether body mass, temeperature and age predicts variation in metabolic rate. In this model, we fitted a ‘series’ as random intercept with temeperature as a random slope to estimate repeatability of the slope. See Statistical Analyses for details. This model used a complete case dataset of lizards in the cold developmental temperature only n = 26, n</w:t>
       </w:r>
       <w:r>
         <w:rPr>
@@ -12317,6 +12563,7 @@
               </w:rPr>
             </w:pPr>
             <w:r>
+              <w:lastRenderedPageBreak/>
               <w:t xml:space="preserve">                    </w:t>
             </w:r>
             <w:proofErr w:type="spellStart"/>
@@ -13631,7 +13878,6 @@
               <w:pStyle w:val="Compact"/>
             </w:pPr>
             <w:r>
-              <w:lastRenderedPageBreak/>
               <w:t xml:space="preserve">                    </w:t>
             </w:r>
             <w:proofErr w:type="spellStart"/>
@@ -14549,6 +14795,7 @@
                 <w:iCs/>
                 <w:u w:val="single"/>
               </w:rPr>
+              <w:lastRenderedPageBreak/>
               <w:t>Fixed effects</w:t>
             </w:r>
           </w:p>
@@ -15876,14 +16123,7 @@
         <w:rPr>
           <w:rFonts w:ascii="Times New Roman" w:hAnsi="Times New Roman" w:cs="Times New Roman"/>
         </w:rPr>
-        <w:t xml:space="preserve"> Bolded estimates are </w:t>
-      </w:r>
-      <w:r>
-        <w:rPr>
-          <w:rFonts w:ascii="Times New Roman" w:hAnsi="Times New Roman" w:cs="Times New Roman"/>
-        </w:rPr>
-        <w:lastRenderedPageBreak/>
-        <w:t>significantly different from zero. Values with * indicate very small values that are still greater than zero.</w:t>
+        <w:t xml:space="preserve"> Bolded estimates are significantly different from zero. Values with * indicate very small values that are still greater than zero.</w:t>
       </w:r>
     </w:p>
     <w:tbl>
@@ -17010,6 +17250,7 @@
               <w:pStyle w:val="Compact"/>
             </w:pPr>
             <w:r>
+              <w:lastRenderedPageBreak/>
               <w:t>Measurement Error</w:t>
             </w:r>
           </w:p>
@@ -18315,7 +18556,6 @@
               <w:pStyle w:val="Compact"/>
             </w:pPr>
             <w:r>
-              <w:lastRenderedPageBreak/>
               <w:t>Sampling Session</w:t>
             </w:r>
           </w:p>
@@ -19314,6 +19554,7 @@
               <w:rPr>
                 <w:rFonts w:cs="Times New Roman"/>
               </w:rPr>
+              <w:lastRenderedPageBreak/>
               <w:t>Age</w:t>
             </w:r>
           </w:p>

</xml_diff>